<commit_message>
Added the new variables to the medals df and added a couple questions realting to that in both the tech and normal worksheet for the rowing module
</commit_message>
<xml_diff>
--- a/awsmit22/handball_module/module/handball_worksheet_answers.docx
+++ b/awsmit22/handball_module/module/handball_worksheet_answers.docx
@@ -210,6 +210,87 @@
         </w:rPr>
         <w:t xml:space="preserve"> </w:t>
       </w:r>
+      <m:oMath>
+        <m:sSub>
+          <m:sSubPr>
+            <m:ctrlPr>
+              <w:rPr>
+                <w:rFonts w:ascii="Cambria Math" w:hAnsi="Cambria Math"/>
+                <w:i/>
+                <w:color w:val="FF0000"/>
+              </w:rPr>
+            </m:ctrlPr>
+          </m:sSubPr>
+          <m:e>
+            <m:r>
+              <w:rPr>
+                <w:rFonts w:ascii="Cambria Math" w:hAnsi="Cambria Math"/>
+                <w:color w:val="FF0000"/>
+              </w:rPr>
+              <m:t>β</m:t>
+            </m:r>
+          </m:e>
+          <m:sub>
+            <m:r>
+              <w:rPr>
+                <w:rFonts w:ascii="Cambria Math" w:hAnsi="Cambria Math"/>
+                <w:color w:val="FF0000"/>
+              </w:rPr>
+              <m:t>total_offense</m:t>
+            </m:r>
+          </m:sub>
+        </m:sSub>
+        <m:r>
+          <w:rPr>
+            <w:rFonts w:ascii="Cambria Math" w:hAnsi="Cambria Math"/>
+            <w:color w:val="FF0000"/>
+          </w:rPr>
+          <m:t>=</m:t>
+        </m:r>
+        <m:sSub>
+          <m:sSubPr>
+            <m:ctrlPr>
+              <w:rPr>
+                <w:rFonts w:ascii="Cambria Math" w:hAnsi="Cambria Math"/>
+                <w:i/>
+                <w:color w:val="FF0000"/>
+              </w:rPr>
+            </m:ctrlPr>
+          </m:sSubPr>
+          <m:e>
+            <m:r>
+              <w:rPr>
+                <w:rFonts w:ascii="Cambria Math" w:hAnsi="Cambria Math"/>
+                <w:color w:val="FF0000"/>
+              </w:rPr>
+              <m:t>β</m:t>
+            </m:r>
+          </m:e>
+          <m:sub>
+            <m:r>
+              <w:rPr>
+                <w:rFonts w:ascii="Cambria Math" w:hAnsi="Cambria Math"/>
+                <w:color w:val="FF0000"/>
+              </w:rPr>
+              <m:t>total_</m:t>
+            </m:r>
+            <m:r>
+              <w:rPr>
+                <w:rFonts w:ascii="Cambria Math" w:hAnsi="Cambria Math"/>
+                <w:color w:val="FF0000"/>
+              </w:rPr>
+              <m:t>penalties</m:t>
+            </m:r>
+          </m:sub>
+        </m:sSub>
+        <m:r>
+          <w:rPr>
+            <w:rFonts w:ascii="Cambria Math" w:hAnsi="Cambria Math"/>
+            <w:color w:val="FF0000"/>
+          </w:rPr>
+          <m:t>=0</m:t>
+        </m:r>
+      </m:oMath>
     </w:p>
     <w:p>
       <w:pPr>
@@ -241,6 +322,101 @@
         </w:rPr>
         <w:t>:</w:t>
       </w:r>
+      <w:r>
+        <w:rPr>
+          <w:b/>
+          <w:bCs/>
+        </w:rPr>
+        <w:t xml:space="preserve"> </w:t>
+      </w:r>
+      <m:oMath>
+        <m:sSub>
+          <m:sSubPr>
+            <m:ctrlPr>
+              <w:rPr>
+                <w:rFonts w:ascii="Cambria Math" w:hAnsi="Cambria Math"/>
+                <w:i/>
+                <w:color w:val="FF0000"/>
+              </w:rPr>
+            </m:ctrlPr>
+          </m:sSubPr>
+          <m:e>
+            <m:r>
+              <w:rPr>
+                <w:rFonts w:ascii="Cambria Math" w:hAnsi="Cambria Math"/>
+                <w:color w:val="FF0000"/>
+              </w:rPr>
+              <m:t>β</m:t>
+            </m:r>
+          </m:e>
+          <m:sub>
+            <m:r>
+              <w:rPr>
+                <w:rFonts w:ascii="Cambria Math" w:hAnsi="Cambria Math"/>
+                <w:color w:val="FF0000"/>
+              </w:rPr>
+              <m:t>total_offense</m:t>
+            </m:r>
+            <m:r>
+              <w:rPr>
+                <w:rFonts w:ascii="Cambria Math" w:hAnsi="Cambria Math"/>
+                <w:color w:val="FF0000"/>
+              </w:rPr>
+              <m:t xml:space="preserve"> </m:t>
+            </m:r>
+          </m:sub>
+        </m:sSub>
+        <m:r>
+          <w:rPr>
+            <w:rFonts w:ascii="Cambria Math" w:hAnsi="Cambria Math"/>
+            <w:color w:val="FF0000"/>
+          </w:rPr>
+          <m:t xml:space="preserve"> OR </m:t>
+        </m:r>
+        <m:sSub>
+          <m:sSubPr>
+            <m:ctrlPr>
+              <w:rPr>
+                <w:rFonts w:ascii="Cambria Math" w:hAnsi="Cambria Math"/>
+                <w:i/>
+                <w:color w:val="FF0000"/>
+              </w:rPr>
+            </m:ctrlPr>
+          </m:sSubPr>
+          <m:e>
+            <m:r>
+              <w:rPr>
+                <w:rFonts w:ascii="Cambria Math" w:hAnsi="Cambria Math"/>
+                <w:color w:val="FF0000"/>
+              </w:rPr>
+              <m:t>β</m:t>
+            </m:r>
+          </m:e>
+          <m:sub>
+            <m:r>
+              <w:rPr>
+                <w:rFonts w:ascii="Cambria Math" w:hAnsi="Cambria Math"/>
+                <w:color w:val="FF0000"/>
+              </w:rPr>
+              <m:t>total_penalties</m:t>
+            </m:r>
+          </m:sub>
+        </m:sSub>
+        <m:r>
+          <w:rPr>
+            <w:rFonts w:ascii="Cambria Math" w:hAnsi="Cambria Math"/>
+            <w:color w:val="FF0000"/>
+          </w:rPr>
+          <m:t>≠</m:t>
+        </m:r>
+        <m:r>
+          <w:rPr>
+            <w:rFonts w:ascii="Cambria Math" w:hAnsi="Cambria Math"/>
+            <w:color w:val="FF0000"/>
+          </w:rPr>
+          <m:t>0</m:t>
+        </m:r>
+      </m:oMath>
     </w:p>
     <w:p>
       <w:pPr>
@@ -454,6 +630,21 @@
               <w:ind w:left="0"/>
             </w:pPr>
           </w:p>
+          <w:p>
+            <w:pPr>
+              <w:pStyle w:val="ListParagraph"/>
+              <w:ind w:left="0"/>
+              <w:rPr>
+                <w:color w:val="FF0000"/>
+              </w:rPr>
+            </w:pPr>
+            <w:r>
+              <w:rPr>
+                <w:color w:val="FF0000"/>
+              </w:rPr>
+              <w:t>2</w:t>
+            </w:r>
+          </w:p>
         </w:tc>
         <w:tc>
           <w:tcPr>
@@ -464,6 +655,18 @@
               <w:pStyle w:val="ListParagraph"/>
               <w:ind w:left="0"/>
             </w:pPr>
+          </w:p>
+          <w:p>
+            <w:pPr>
+              <w:pStyle w:val="ListParagraph"/>
+              <w:ind w:left="0"/>
+            </w:pPr>
+            <w:r>
+              <w:rPr>
+                <w:color w:val="FF0000"/>
+              </w:rPr>
+              <w:t>668.51</w:t>
+            </w:r>
           </w:p>
         </w:tc>
         <w:tc>
@@ -558,11 +761,29 @@
               <w:ind w:left="0"/>
             </w:pPr>
           </w:p>
+          <w:p>
+            <w:pPr>
+              <w:pStyle w:val="ListParagraph"/>
+              <w:ind w:left="0"/>
+            </w:pPr>
+            <w:r>
+              <w:rPr>
+                <w:color w:val="FF0000"/>
+              </w:rPr>
+              <w:t>306</w:t>
+            </w:r>
+          </w:p>
         </w:tc>
         <w:tc>
           <w:tcPr>
             <w:tcW w:w="1980" w:type="dxa"/>
           </w:tcPr>
+          <w:p>
+            <w:pPr>
+              <w:pStyle w:val="ListParagraph"/>
+              <w:ind w:left="0"/>
+            </w:pPr>
+          </w:p>
           <w:p>
             <w:pPr>
               <w:pStyle w:val="ListParagraph"/>
@@ -642,7 +863,16 @@
             <w:pPr>
               <w:pStyle w:val="ListParagraph"/>
               <w:ind w:left="0"/>
-            </w:pPr>
+              <w:rPr>
+                <w:color w:val="FF0000"/>
+              </w:rPr>
+            </w:pPr>
+            <w:r>
+              <w:rPr>
+                <w:color w:val="FF0000"/>
+              </w:rPr>
+              <w:t>308</w:t>
+            </w:r>
           </w:p>
         </w:tc>
         <w:tc>
@@ -1596,6 +1826,16 @@
     <w:uiPriority w:val="99"/>
     <w:rsid w:val="000522A4"/>
   </w:style>
+  <w:style w:type="character" w:styleId="PlaceholderText">
+    <w:name w:val="Placeholder Text"/>
+    <w:basedOn w:val="DefaultParagraphFont"/>
+    <w:uiPriority w:val="99"/>
+    <w:semiHidden/>
+    <w:rsid w:val="008278E6"/>
+    <w:rPr>
+      <w:color w:val="666666"/>
+    </w:rPr>
+  </w:style>
 </w:styles>
 </file>
 

</xml_diff>